<commit_message>
changes in the final paragraphs
</commit_message>
<xml_diff>
--- a/02-sdlc-ethics/Ethical Quandaries, Andy.docx
+++ b/02-sdlc-ethics/Ethical Quandaries, Andy.docx
@@ -543,37 +543,7 @@
         <w:rPr>
           <w:rFonts w:ascii="Helvetica" w:hAnsi="Helvetica"/>
         </w:rPr>
-        <w:t xml:space="preserve">Edward Snowden’s case was primary a reputational hit for </w:t>
-      </w:r>
-      <w:r>
-        <w:rPr>
-          <w:rFonts w:ascii="Helvetica" w:hAnsi="Helvetica"/>
-        </w:rPr>
-        <w:t xml:space="preserve">the </w:t>
-      </w:r>
-      <w:r>
-        <w:rPr>
-          <w:rFonts w:ascii="Helvetica" w:hAnsi="Helvetica"/>
-        </w:rPr>
-        <w:t>NSA</w:t>
-      </w:r>
-      <w:r>
-        <w:rPr>
-          <w:rFonts w:ascii="Helvetica" w:hAnsi="Helvetica"/>
-        </w:rPr>
-        <w:t xml:space="preserve"> and the U.S. government in general. In the heart of the conflict, we have the leaked information about Security Agency’s program that allows them to intrude into most popular devices, thus allowing government to spy on people. It doesn’t take a lawyer to figure out that this goes against human rights and threatens the privacy of American citizens. I have defined this ethical dilemma as “</w:t>
-      </w:r>
-      <w:r>
-        <w:rPr>
-          <w:rFonts w:ascii="Helvetica" w:hAnsi="Helvetica"/>
-        </w:rPr>
-        <w:t>Spying malware vs Protection of citizens</w:t>
-      </w:r>
-      <w:r>
-        <w:rPr>
-          <w:rFonts w:ascii="Helvetica" w:hAnsi="Helvetica"/>
-        </w:rPr>
-        <w:t xml:space="preserve">” – obviously, NSA’s biggest argument would be that the spying was </w:t>
+        <w:t xml:space="preserve">In the heart of the conflict, we have the leaked information about Security Agency’s program that allows them to intrude into most popular devices, allowing government to spy on people. It doesn’t take a lawyer to figure out that this goes against human rights and threatens the privacy of American citizens. I have defined this ethical dilemma as “Spying malware vs Protection of citizens” – obviously, NSA’s biggest argument would be that the spying was </w:t>
       </w:r>
       <w:r>
         <w:rPr>
@@ -675,7 +645,31 @@
         <w:rPr>
           <w:rFonts w:ascii="Helvetica" w:hAnsi="Helvetica"/>
         </w:rPr>
-        <w:t>”. This one is different from Hero vs Criminal since it refers less to Edward Snowden’s persona to software engineers in general. This case became a standard for showing that employees have this option of sacrificing their company’s “Top Secret” data if it can affect the lives of a significant number of people.</w:t>
+        <w:t>”. This one is different from Hero vs Criminal since it refers less to Edward Snowden’s persona</w:t>
+      </w:r>
+      <w:r>
+        <w:rPr>
+          <w:rFonts w:ascii="Helvetica" w:hAnsi="Helvetica"/>
+        </w:rPr>
+        <w:t xml:space="preserve"> but more</w:t>
+      </w:r>
+      <w:r>
+        <w:rPr>
+          <w:rFonts w:ascii="Helvetica" w:hAnsi="Helvetica"/>
+        </w:rPr>
+        <w:t xml:space="preserve"> to software engineers in general. This case became a standard for showing that employees have this option of </w:t>
+      </w:r>
+      <w:r>
+        <w:rPr>
+          <w:rFonts w:ascii="Helvetica" w:hAnsi="Helvetica"/>
+        </w:rPr>
+        <w:t>going against company’s policies</w:t>
+      </w:r>
+      <w:r>
+        <w:rPr>
+          <w:rFonts w:ascii="Helvetica" w:hAnsi="Helvetica"/>
+        </w:rPr>
+        <w:t xml:space="preserve"> if it can affect the lives of a significant number of people.</w:t>
       </w:r>
     </w:p>
     <w:p>
@@ -691,7 +685,19 @@
         <w:rPr>
           <w:rFonts w:ascii="Helvetica" w:hAnsi="Helvetica"/>
         </w:rPr>
-        <w:t xml:space="preserve">To sum up, this case was mostly a reputational hit for the government and the NSA. From my understanding, many people view Edward Snowden as a hero which shows that his decision to sacrifice everything and show people the truth was not pointless. While one can argue that Snowden did not act ethical by leaking an important piece of information owned by his employer, I think that the unethical actions that this intel has revealed overweighs </w:t>
+        <w:t>To sum up, this case was mostly a reputational hit for the government and the NSA. From my understanding, many people view Edward Snowden as a hero which shows that his decision to sacrifice everything and show people the truth was not pointless. While one can argue that Snowden did not act ethical by leaking an important piece of information owned by his employer, I think that the unethical actions that this intel has revealed</w:t>
+      </w:r>
+      <w:r>
+        <w:rPr>
+          <w:rFonts w:ascii="Helvetica" w:hAnsi="Helvetica"/>
+        </w:rPr>
+        <w:t>,</w:t>
+      </w:r>
+      <w:r>
+        <w:rPr>
+          <w:rFonts w:ascii="Helvetica" w:hAnsi="Helvetica"/>
+        </w:rPr>
+        <w:t xml:space="preserve"> overweigh </w:t>
       </w:r>
       <w:r>
         <w:rPr>
@@ -766,10 +772,7 @@
       <w:t>CS-</w:t>
     </w:r>
     <w:r>
-      <w:t xml:space="preserve"> </w:t>
-    </w:r>
-    <w:r>
-      <w:t>7320</w:t>
+      <w:t xml:space="preserve"> 7320</w:t>
     </w:r>
   </w:p>
 </w:hdr>
@@ -1051,6 +1054,7 @@
     <w:lsdException w:name="HTML Sample" w:semiHidden="1" w:unhideWhenUsed="1"/>
     <w:lsdException w:name="HTML Typewriter" w:semiHidden="1" w:unhideWhenUsed="1"/>
     <w:lsdException w:name="HTML Variable" w:semiHidden="1" w:unhideWhenUsed="1"/>
+    <w:lsdException w:name="Normal Table" w:semiHidden="1" w:unhideWhenUsed="1"/>
     <w:lsdException w:name="annotation subject" w:semiHidden="1" w:unhideWhenUsed="1"/>
     <w:lsdException w:name="No List" w:semiHidden="1" w:unhideWhenUsed="1"/>
     <w:lsdException w:name="Outline List 1" w:semiHidden="1" w:unhideWhenUsed="1"/>
@@ -1097,8 +1101,10 @@
     <w:lsdException w:name="Table Subtle 2" w:semiHidden="1" w:unhideWhenUsed="1"/>
     <w:lsdException w:name="Table Web 1" w:semiHidden="1" w:unhideWhenUsed="1"/>
     <w:lsdException w:name="Table Web 2" w:semiHidden="1" w:unhideWhenUsed="1"/>
+    <w:lsdException w:name="Table Web 3" w:semiHidden="1" w:unhideWhenUsed="1"/>
     <w:lsdException w:name="Balloon Text" w:semiHidden="1" w:unhideWhenUsed="1"/>
     <w:lsdException w:name="Table Grid" w:uiPriority="39"/>
+    <w:lsdException w:name="Table Theme" w:semiHidden="1" w:unhideWhenUsed="1"/>
     <w:lsdException w:name="Placeholder Text" w:semiHidden="1"/>
     <w:lsdException w:name="No Spacing" w:uiPriority="1" w:qFormat="1"/>
     <w:lsdException w:name="Light Shading" w:uiPriority="60"/>

</xml_diff>